<commit_message>
Respawn - Wrote game related parts of Cover Letter
</commit_message>
<xml_diff>
--- a/Respawn Entertainment/ShantanuMane - CoverLetter_Respawn.docx
+++ b/Respawn Entertainment/ShantanuMane - CoverLetter_Respawn.docx
@@ -49,8 +49,6 @@
         </w:rPr>
         <w:t>Software Engineer</w:t>
       </w:r>
-      <w:bookmarkStart w:id="0" w:name="_GoBack"/>
-      <w:bookmarkEnd w:id="0"/>
     </w:p>
     <w:p>
       <w:pPr>
@@ -516,7 +514,7 @@
         <w:t>collaborating with and learning from the people involved in them</w:t>
       </w:r>
       <w:r>
-        <w:t xml:space="preserve">. </w:t>
+        <w:t>.</w:t>
       </w:r>
     </w:p>
     <w:p>
@@ -524,55 +522,110 @@
         <w:spacing w:after="240"/>
       </w:pPr>
       <w:r>
+        <w:t xml:space="preserve">Combat, weapons, action and animation are where my passion truly lies. I have </w:t>
+      </w:r>
+      <w:r>
+        <w:t xml:space="preserve">taken </w:t>
+      </w:r>
+      <w:r>
+        <w:t xml:space="preserve">and continue to take time to learn combat design and combat systems. I am also putting time into learning about animation programming and am working towards creating a gameplay animation system related to but not limited to combat. </w:t>
+      </w:r>
+    </w:p>
+    <w:p>
+      <w:pPr>
+        <w:spacing w:after="240"/>
+      </w:pPr>
+      <w:r>
+        <w:t>The free-flowing movement of Titanfall fulfills the power fantasy of being a nimble</w:t>
+      </w:r>
+      <w:r>
+        <w:t xml:space="preserve"> and</w:t>
+      </w:r>
+      <w:r>
+        <w:t xml:space="preserve"> agile </w:t>
+      </w:r>
+      <w:r>
+        <w:t xml:space="preserve">swashbuckler as the </w:t>
+      </w:r>
+      <w:r>
+        <w:t>Pilot and then the powerful arsenal of weapons you have when using your Titan make you go gung-ho, keep the trigger pulled and lay all your firepower into your enemies.</w:t>
+      </w:r>
+      <w:r>
+        <w:t xml:space="preserve"> I think the game does an excellent job of making difficult feats achievable with deftness. </w:t>
+      </w:r>
+      <w:r>
+        <w:t xml:space="preserve">This puts the player in the power fantasy the game wants them to feel </w:t>
+      </w:r>
+      <w:r>
+        <w:t xml:space="preserve">from the very first moment they wall-run </w:t>
+      </w:r>
+      <w:r>
+        <w:t>and leaves room for creativity past that point</w:t>
+      </w:r>
+      <w:r>
+        <w:t>,</w:t>
+      </w:r>
+      <w:r>
+        <w:t xml:space="preserve"> w</w:t>
+      </w:r>
+      <w:r>
+        <w:t>ith the systems being intuitive and rewarding the player for engaging in them</w:t>
+      </w:r>
+      <w:r>
+        <w:t>.</w:t>
+      </w:r>
+    </w:p>
+    <w:p>
+      <w:pPr>
+        <w:spacing w:after="240"/>
+      </w:pPr>
+      <w:r>
         <w:t>I love Action Games that bring out a burst of raw excitement and power in the player! I happen to be someone with a lot of enthusiasm and energy</w:t>
       </w:r>
       <w:r>
         <w:t>.</w:t>
       </w:r>
       <w:r>
-        <w:t xml:space="preserve"> The Uncharted games nail down these feelings </w:t>
+        <w:t xml:space="preserve"> I’ve played Titanfall 2 and I can say it evoked these feelings in me grace</w:t>
+      </w:r>
+      <w:r>
+        <w:t>fully</w:t>
+      </w:r>
+      <w:r>
+        <w:t xml:space="preserve"> and </w:t>
       </w:r>
       <w:r>
         <w:t>masterfully</w:t>
       </w:r>
       <w:r>
-        <w:t xml:space="preserve"> and immaculately. </w:t>
-      </w:r>
-      <w:r>
-        <w:t>T</w:t>
-      </w:r>
-      <w:r>
-        <w:t xml:space="preserve">he action, the firefights and the </w:t>
-      </w:r>
-      <w:r>
-        <w:t>chase sequences in them have made me ride waves of excitement and adrenaline.</w:t>
-      </w:r>
-      <w:r>
-        <w:t xml:space="preserve"> The high stakes and high adrenaline </w:t>
-      </w:r>
-      <w:r>
-        <w:t xml:space="preserve">climactic </w:t>
-      </w:r>
-      <w:r>
-        <w:t>chase sequences are particularly my favorites of these. They have had me on the edge of my seat, tightly gripping my controller, being on point with my shooting and pushing hard on the movement stick to charge through to make it out alive if only by the skin of my teeth!</w:t>
-      </w:r>
-      <w:r>
-        <w:t xml:space="preserve"> I think the</w:t>
-      </w:r>
-      <w:r>
-        <w:t>y</w:t>
-      </w:r>
-      <w:r>
-        <w:t xml:space="preserve"> are just </w:t>
-      </w:r>
-      <w:r>
-        <w:t>very</w:t>
-      </w:r>
-      <w:r>
-        <w:t xml:space="preserve"> </w:t>
-      </w:r>
-      <w:r>
-        <w:t>beautifully done.</w:t>
+        <w:t xml:space="preserve">. I like parkour and I loved wall-running in the game. It being so fluid and natural to pull-off opened up avenues for me to explore </w:t>
+      </w:r>
+      <w:r>
+        <w:t>all my abilities</w:t>
+      </w:r>
+      <w:r>
+        <w:t xml:space="preserve"> and get creative with </w:t>
+      </w:r>
+      <w:r>
+        <w:t>them</w:t>
+      </w:r>
+      <w:r>
+        <w:t xml:space="preserve">. I’ve had adrenaline-filled </w:t>
+      </w:r>
+      <w:r>
+        <w:t xml:space="preserve">combat </w:t>
+      </w:r>
+      <w:r>
+        <w:t xml:space="preserve">encounters in the game where I was on point, pushing my abilities to their extent, wall-running and shooting enemies then launching off and landing </w:t>
+      </w:r>
+      <w:r>
+        <w:t>to go</w:t>
+      </w:r>
+      <w:r>
+        <w:t xml:space="preserve"> slid</w:t>
+      </w:r>
+      <w:r>
+        <w:t>ing into an enemy to finish them off with a powerful and bone-shattering melee strike!</w:t>
       </w:r>
     </w:p>
     <w:p>
@@ -580,64 +633,12 @@
         <w:spacing w:after="240"/>
       </w:pPr>
       <w:r>
-        <w:t xml:space="preserve">Combat, </w:t>
-      </w:r>
-      <w:r>
-        <w:t xml:space="preserve">weapons, </w:t>
-      </w:r>
-      <w:r>
-        <w:t>action and animation are where my passion truly lies</w:t>
-      </w:r>
-      <w:r>
-        <w:t xml:space="preserve">. I have </w:t>
-      </w:r>
-      <w:r>
-        <w:t>and continue to take</w:t>
-      </w:r>
-      <w:r>
-        <w:t xml:space="preserve"> time </w:t>
-      </w:r>
-      <w:r>
-        <w:t xml:space="preserve">to learn </w:t>
-      </w:r>
-      <w:r>
-        <w:t>combat design and combat</w:t>
-      </w:r>
-      <w:r>
-        <w:t xml:space="preserve"> systems</w:t>
-      </w:r>
-      <w:r>
-        <w:t>.</w:t>
-      </w:r>
-      <w:r>
-        <w:t xml:space="preserve"> I have also taken various design classes.</w:t>
-      </w:r>
-      <w:r>
-        <w:t xml:space="preserve"> I am also putting time into learning about animation programming and am working towards creating a</w:t>
-      </w:r>
-      <w:r>
-        <w:t xml:space="preserve"> gameplay</w:t>
-      </w:r>
-      <w:r>
-        <w:t xml:space="preserve"> animation system related to but not limited to combat.</w:t>
-      </w:r>
-      <w:r>
-        <w:t xml:space="preserve"> My knowledge of these and experience playing Uncharted 3 &amp; 4 clearly told me how much the melee system had improved. And looking at the combat and animation in The Last of Us Part II I think the studio is making great headway. The action shown in the E3 2018 </w:t>
-      </w:r>
-      <w:r>
-        <w:t xml:space="preserve">gameplay </w:t>
-      </w:r>
-      <w:r>
-        <w:t>footage</w:t>
-      </w:r>
-      <w:r>
-        <w:t xml:space="preserve"> was </w:t>
-      </w:r>
-      <w:r>
-        <w:t xml:space="preserve">nothing short of </w:t>
-      </w:r>
-      <w:r>
-        <w:t>sublime!</w:t>
+        <w:t xml:space="preserve">Talk about wanting to create power fantasy that they go for </w:t>
+      </w:r>
+      <w:bookmarkStart w:id="0" w:name="_GoBack"/>
+      <w:bookmarkEnd w:id="0"/>
+      <w:r>
+        <w:t>here? -</w:t>
       </w:r>
     </w:p>
     <w:p>
@@ -645,10 +646,13 @@
         <w:spacing w:after="240"/>
       </w:pPr>
       <w:r>
-        <w:t xml:space="preserve">Games with Action and </w:t>
-      </w:r>
-      <w:r>
-        <w:t xml:space="preserve">engaging, compelling experiences are what </w:t>
+        <w:t xml:space="preserve">Games with </w:t>
+      </w:r>
+      <w:r>
+        <w:t>fluid, fast-paced action</w:t>
+      </w:r>
+      <w:r>
+        <w:t xml:space="preserve"> are what </w:t>
       </w:r>
       <w:r>
         <w:t>Respawn</w:t>
@@ -1198,6 +1202,7 @@
   <w:style w:type="character" w:default="1" w:styleId="DefaultParagraphFont">
     <w:name w:val="Default Paragraph Font"/>
     <w:uiPriority w:val="1"/>
+    <w:semiHidden/>
     <w:unhideWhenUsed/>
   </w:style>
   <w:style w:type="table" w:default="1" w:styleId="TableNormal">

</xml_diff>

<commit_message>
Respawn - Wrote studio part of Cover Letter
</commit_message>
<xml_diff>
--- a/Respawn Entertainment/ShantanuMane - CoverLetter_Respawn.docx
+++ b/Respawn Entertainment/ShantanuMane - CoverLetter_Respawn.docx
@@ -358,283 +358,198 @@
       <w:r>
         <w:t>semester</w:t>
       </w:r>
+      <w:r>
+        <w:t xml:space="preserve"> </w:t>
+      </w:r>
+      <w:r>
+        <w:t>for</w:t>
+      </w:r>
+      <w:r>
+        <w:t xml:space="preserve"> my </w:t>
+      </w:r>
+      <w:r>
+        <w:t xml:space="preserve">EAE </w:t>
+      </w:r>
+      <w:r>
+        <w:t xml:space="preserve">- </w:t>
+      </w:r>
+      <w:r>
+        <w:t>Game Engineering</w:t>
+      </w:r>
+      <w:r>
+        <w:t xml:space="preserve"> Master’s</w:t>
+      </w:r>
+      <w:r>
+        <w:t xml:space="preserve"> degree. And I am </w:t>
+      </w:r>
+      <w:r>
+        <w:t xml:space="preserve">beyond </w:t>
+      </w:r>
+      <w:r>
+        <w:t>thrilled</w:t>
+      </w:r>
+      <w:r>
+        <w:t xml:space="preserve"> to be applying for the </w:t>
+      </w:r>
+      <w:r>
+        <w:t xml:space="preserve">Gameplay </w:t>
+      </w:r>
+      <w:r>
+        <w:t>Software Engineer</w:t>
+      </w:r>
+      <w:r>
+        <w:t xml:space="preserve"> position at </w:t>
+      </w:r>
+      <w:r>
+        <w:t>Respawn</w:t>
+      </w:r>
+      <w:r>
+        <w:t>!</w:t>
+      </w:r>
+    </w:p>
+    <w:p>
+      <w:pPr>
+        <w:spacing w:after="240"/>
+      </w:pPr>
+      <w:r>
+        <w:t>My C++ skills are at their peak through rigorous practice with the use of pointers and a better understanding of Data Structures from the Collision System and Memory Manager that I created. I love delving into 3D Math and am relearning it in a better way, with a heavy focus on understanding it through geometry and visualizing it, for use specifically in games. The Action games that I have worked on and am currently working on have given me experience in bringing the design, engineering, art and animation in them together, and in collaborating with and learning from the people involved in them, as well as iterating on gameplay systems to get them to their best possible form for the game.</w:t>
+      </w:r>
+    </w:p>
+    <w:p>
+      <w:pPr>
+        <w:spacing w:after="240"/>
+      </w:pPr>
+      <w:r>
+        <w:t xml:space="preserve">Combat, weapons, action and animation are where my passion truly lies. I have </w:t>
+      </w:r>
+      <w:r>
+        <w:t xml:space="preserve">taken </w:t>
+      </w:r>
+      <w:r>
+        <w:t xml:space="preserve">and continue to take time to learn combat design and combat systems. I am also putting time into learning about animation programming and am working towards creating a gameplay animation system related to but not limited to combat. </w:t>
+      </w:r>
+      <w:r>
+        <w:t>The free-flowing movement of Titanfall fulfills the power fantasy of being a nimble</w:t>
+      </w:r>
+      <w:r>
+        <w:t xml:space="preserve"> and</w:t>
+      </w:r>
+      <w:r>
+        <w:t xml:space="preserve"> agile </w:t>
+      </w:r>
+      <w:r>
+        <w:t xml:space="preserve">swashbuckler as the </w:t>
+      </w:r>
+      <w:r>
+        <w:t>Pilot and then the powerful arsenal of weapons you have when using your Titan make you go gung-ho, keep the trigger pulled and lay all your firepower into your enemies.</w:t>
+      </w:r>
+      <w:r>
+        <w:t xml:space="preserve"> I think the game does an excellent job of making difficult feats achievable with deftness. </w:t>
+      </w:r>
+      <w:r>
+        <w:t xml:space="preserve">This puts the player in the power fantasy the game wants them to feel </w:t>
+      </w:r>
+      <w:r>
+        <w:t xml:space="preserve">from the very first moment they wall-run </w:t>
+      </w:r>
+      <w:r>
+        <w:t>and leaves room for creativity past that point</w:t>
+      </w:r>
+      <w:r>
+        <w:t>,</w:t>
+      </w:r>
+      <w:r>
+        <w:t xml:space="preserve"> w</w:t>
+      </w:r>
+      <w:r>
+        <w:t>ith the systems being intuitive and rewarding the player for engaging in them</w:t>
+      </w:r>
+      <w:r>
+        <w:t>.</w:t>
+      </w:r>
+    </w:p>
+    <w:p>
+      <w:pPr>
+        <w:spacing w:after="240"/>
+      </w:pPr>
+      <w:r>
+        <w:t>I love Action Games that bring out a burst of raw excitement and power in the player! I happen to be someone with a lot of enthusiasm and energy</w:t>
+      </w:r>
+      <w:r>
+        <w:t>.</w:t>
+      </w:r>
+      <w:r>
+        <w:t xml:space="preserve"> I’ve played Titanfall 2 and I can say it evoked these feelings in me grace</w:t>
+      </w:r>
+      <w:r>
+        <w:t>fully</w:t>
+      </w:r>
+      <w:r>
+        <w:t xml:space="preserve"> and </w:t>
+      </w:r>
+      <w:r>
+        <w:t>masterfully</w:t>
+      </w:r>
+      <w:r>
+        <w:t xml:space="preserve">. I like parkour and I loved wall-running in the game. It being so fluid and natural to pull-off opened up avenues for me to explore </w:t>
+      </w:r>
+      <w:r>
+        <w:t>all my abilities</w:t>
+      </w:r>
+      <w:r>
+        <w:t xml:space="preserve"> and get creative with </w:t>
+      </w:r>
+      <w:r>
+        <w:t>them</w:t>
+      </w:r>
+      <w:r>
+        <w:t xml:space="preserve">. I’ve had adrenaline-filled </w:t>
+      </w:r>
+      <w:r>
+        <w:t xml:space="preserve">combat </w:t>
+      </w:r>
+      <w:r>
+        <w:t xml:space="preserve">encounters in the game where I was on point, pushing my abilities to their extent, wall-running and shooting enemies then launching off and landing </w:t>
+      </w:r>
+      <w:r>
+        <w:t>to go</w:t>
+      </w:r>
+      <w:r>
+        <w:t xml:space="preserve"> slid</w:t>
+      </w:r>
+      <w:r>
+        <w:t>ing into an enemy to finish them off with a powerful and bone-shattering melee strike!</w:t>
+      </w:r>
+    </w:p>
+    <w:p>
+      <w:pPr>
+        <w:spacing w:after="180"/>
+      </w:pPr>
+      <w:r>
+        <w:t xml:space="preserve">Games with fluid, fast-paced action are what Respawn is the flag-bearer of! </w:t>
+      </w:r>
+      <w:r>
+        <w:t>I like the studio’s focus o</w:t>
+      </w:r>
+      <w:r>
+        <w:t>n pushing the envelope for game</w:t>
+      </w:r>
+      <w:r>
+        <w:t>s</w:t>
+      </w:r>
+      <w:r>
+        <w:t xml:space="preserve"> in new directions and the </w:t>
+      </w:r>
+      <w:r>
+        <w:t>emphasis</w:t>
+      </w:r>
+      <w:r>
+        <w:t xml:space="preserve"> placed on gameplay feel. I admire how you have created such innovative gameplay that is fluid, responsive and achieved a very cool power fantasy with it too! It is the kind of player experience that I would like to be creating myself. And I would absolutely love to be a part of Respawn Entertainment and play my part in creating games that are trailblazers of these creative fan</w:t>
+      </w:r>
       <w:bookmarkStart w:id="0" w:name="_GoBack"/>
       <w:bookmarkEnd w:id="0"/>
       <w:r>
-        <w:t xml:space="preserve"> </w:t>
-      </w:r>
-      <w:r>
-        <w:t>for</w:t>
-      </w:r>
-      <w:r>
-        <w:t xml:space="preserve"> my </w:t>
-      </w:r>
-      <w:r>
-        <w:t xml:space="preserve">EAE </w:t>
-      </w:r>
-      <w:r>
-        <w:t xml:space="preserve">- </w:t>
-      </w:r>
-      <w:r>
-        <w:t>Game Engineering</w:t>
-      </w:r>
-      <w:r>
-        <w:t xml:space="preserve"> Master’s</w:t>
-      </w:r>
-      <w:r>
-        <w:t xml:space="preserve"> degree. And I am </w:t>
-      </w:r>
-      <w:r>
-        <w:t xml:space="preserve">beyond </w:t>
-      </w:r>
-      <w:r>
-        <w:t>thrilled</w:t>
-      </w:r>
-      <w:r>
-        <w:t xml:space="preserve"> to be applying for the </w:t>
-      </w:r>
-      <w:r>
-        <w:t xml:space="preserve">Gameplay </w:t>
-      </w:r>
-      <w:r>
-        <w:t>Software Engineer</w:t>
-      </w:r>
-      <w:r>
-        <w:t xml:space="preserve"> position at </w:t>
-      </w:r>
-      <w:r>
-        <w:t>Respawn</w:t>
-      </w:r>
-      <w:r>
-        <w:t>!</w:t>
-      </w:r>
-    </w:p>
-    <w:p>
-      <w:pPr>
-        <w:spacing w:after="240"/>
-      </w:pPr>
-      <w:r>
-        <w:t>My C++ skills are at their peak through rigorous practice with the use of pointers and a better understanding of Data Structures from the Collision System and Memory Manager that I created. I love delving into 3D Math and am relearning it in a better way, with a heavy focus on understanding it through geometry and visualizing it, for use specifically in games. The Action games that I have worked on and am currently working on have given me experience in bringing the design, engineering, art and animation in them together, and in collaborating with and learning from the people involved in them, as well as iterating on gameplay systems to get them to their best possible form for the game.</w:t>
-      </w:r>
-    </w:p>
-    <w:p>
-      <w:pPr>
-        <w:spacing w:after="240"/>
-      </w:pPr>
-      <w:r>
-        <w:t xml:space="preserve">Combat, weapons, action and animation are where my passion truly lies. I have </w:t>
-      </w:r>
-      <w:r>
-        <w:t xml:space="preserve">taken </w:t>
-      </w:r>
-      <w:r>
-        <w:t xml:space="preserve">and continue to take time to learn combat design and combat systems. I am also putting time into learning about animation programming and am working towards creating a gameplay animation system related to but not limited to combat. </w:t>
-      </w:r>
-    </w:p>
-    <w:p>
-      <w:pPr>
-        <w:spacing w:after="240"/>
-      </w:pPr>
-      <w:r>
-        <w:t>The free-flowing movement of Titanfall fulfills the power fantasy of being a nimble</w:t>
-      </w:r>
-      <w:r>
-        <w:t xml:space="preserve"> and</w:t>
-      </w:r>
-      <w:r>
-        <w:t xml:space="preserve"> agile </w:t>
-      </w:r>
-      <w:r>
-        <w:t xml:space="preserve">swashbuckler as the </w:t>
-      </w:r>
-      <w:r>
-        <w:t>Pilot and then the powerful arsenal of weapons you have when using your Titan make you go gung-ho, keep the trigger pulled and lay all your firepower into your enemies.</w:t>
-      </w:r>
-      <w:r>
-        <w:t xml:space="preserve"> I think the game does an excellent job of making difficult feats achievable with deftness. </w:t>
-      </w:r>
-      <w:r>
-        <w:t xml:space="preserve">This puts the player in the power fantasy the game wants them to feel </w:t>
-      </w:r>
-      <w:r>
-        <w:t xml:space="preserve">from the very first moment they wall-run </w:t>
-      </w:r>
-      <w:r>
-        <w:t>and leaves room for creativity past that point</w:t>
-      </w:r>
-      <w:r>
-        <w:t>,</w:t>
-      </w:r>
-      <w:r>
-        <w:t xml:space="preserve"> w</w:t>
-      </w:r>
-      <w:r>
-        <w:t>ith the systems being intuitive and rewarding the player for engaging in them</w:t>
-      </w:r>
-      <w:r>
-        <w:t>.</w:t>
-      </w:r>
-    </w:p>
-    <w:p>
-      <w:pPr>
-        <w:spacing w:after="240"/>
-      </w:pPr>
-      <w:r>
-        <w:t>I love Action Games that bring out a burst of raw excitement and power in the player! I happen to be someone with a lot of enthusiasm and energy</w:t>
-      </w:r>
-      <w:r>
-        <w:t>.</w:t>
-      </w:r>
-      <w:r>
-        <w:t xml:space="preserve"> I’ve played Titanfall 2 and I can say it evoked these feelings in me grace</w:t>
-      </w:r>
-      <w:r>
-        <w:t>fully</w:t>
-      </w:r>
-      <w:r>
-        <w:t xml:space="preserve"> and </w:t>
-      </w:r>
-      <w:r>
-        <w:t>masterfully</w:t>
-      </w:r>
-      <w:r>
-        <w:t xml:space="preserve">. I like parkour and I loved wall-running in the game. It being so fluid and natural to pull-off opened up avenues for me to explore </w:t>
-      </w:r>
-      <w:r>
-        <w:t>all my abilities</w:t>
-      </w:r>
-      <w:r>
-        <w:t xml:space="preserve"> and get creative with </w:t>
-      </w:r>
-      <w:r>
-        <w:t>them</w:t>
-      </w:r>
-      <w:r>
-        <w:t xml:space="preserve">. I’ve had adrenaline-filled </w:t>
-      </w:r>
-      <w:r>
-        <w:t xml:space="preserve">combat </w:t>
-      </w:r>
-      <w:r>
-        <w:t xml:space="preserve">encounters in the game where I was on point, pushing my abilities to their extent, wall-running and shooting enemies then launching off and landing </w:t>
-      </w:r>
-      <w:r>
-        <w:t>to go</w:t>
-      </w:r>
-      <w:r>
-        <w:t xml:space="preserve"> slid</w:t>
-      </w:r>
-      <w:r>
-        <w:t>ing into an enemy to finish them off with a powerful and bone-shattering melee strike!</w:t>
-      </w:r>
-    </w:p>
-    <w:p>
-      <w:pPr>
-        <w:spacing w:after="240"/>
-      </w:pPr>
-      <w:r>
-        <w:t>Talk about wanting to create power fantasy that they go for here? -</w:t>
-      </w:r>
-    </w:p>
-    <w:p>
-      <w:pPr>
-        <w:spacing w:after="240"/>
-      </w:pPr>
-      <w:r>
-        <w:t xml:space="preserve">Games with </w:t>
-      </w:r>
-      <w:r>
-        <w:t>fluid, fast-paced action</w:t>
-      </w:r>
-      <w:r>
-        <w:t xml:space="preserve"> are what </w:t>
-      </w:r>
-      <w:r>
-        <w:t>Respawn</w:t>
-      </w:r>
-      <w:r>
-        <w:t xml:space="preserve"> is </w:t>
-      </w:r>
-      <w:r>
-        <w:t xml:space="preserve">the </w:t>
-      </w:r>
-      <w:r>
-        <w:t>flag</w:t>
-      </w:r>
-      <w:r>
-        <w:t>-bearer</w:t>
-      </w:r>
-      <w:r>
-        <w:t xml:space="preserve"> of</w:t>
-      </w:r>
-      <w:r>
-        <w:t>!</w:t>
-      </w:r>
-      <w:r>
-        <w:t xml:space="preserve"> I like the studio’s ideology of encouraging all the team members to push themselves, to </w:t>
-      </w:r>
-      <w:r>
-        <w:t xml:space="preserve">push the boundaries and </w:t>
-      </w:r>
-      <w:r>
-        <w:t>not be afraid of failure</w:t>
-      </w:r>
-      <w:r>
-        <w:t xml:space="preserve">, </w:t>
-      </w:r>
-      <w:r>
-        <w:t>and to</w:t>
-      </w:r>
-      <w:r>
-        <w:t xml:space="preserve"> be passionate about,</w:t>
-      </w:r>
-      <w:r>
-        <w:t xml:space="preserve"> participate </w:t>
-      </w:r>
-      <w:r>
-        <w:t xml:space="preserve">in </w:t>
-      </w:r>
-      <w:r>
-        <w:t>and contribute to the vision of the game</w:t>
-      </w:r>
-      <w:r>
-        <w:t xml:space="preserve">. </w:t>
-      </w:r>
-      <w:r>
-        <w:t xml:space="preserve">I think these values are essential for the progress of each member of </w:t>
-      </w:r>
-      <w:r>
-        <w:t>a</w:t>
-      </w:r>
-      <w:r>
-        <w:t xml:space="preserve"> team and the </w:t>
-      </w:r>
-      <w:r>
-        <w:t>team</w:t>
-      </w:r>
-      <w:r>
-        <w:t xml:space="preserve"> as a whole. </w:t>
-      </w:r>
-      <w:r>
-        <w:t xml:space="preserve">I would absolutely love to be a part of the team at </w:t>
-      </w:r>
-      <w:r>
-        <w:t>Respawn</w:t>
-      </w:r>
-      <w:r>
-        <w:t xml:space="preserve"> and</w:t>
-      </w:r>
-      <w:r>
-        <w:t xml:space="preserve"> play my part in creating the next game that surpasses expectations and breaks all </w:t>
-      </w:r>
-      <w:r>
-        <w:t xml:space="preserve">known </w:t>
-      </w:r>
-      <w:r>
-        <w:t>boundaries</w:t>
-      </w:r>
-      <w:r>
-        <w:t>!</w:t>
+        <w:t>tasies!</w:t>
       </w:r>
     </w:p>
     <w:p>

</xml_diff>

<commit_message>
Applied to id and Respawn!
</commit_message>
<xml_diff>
--- a/Respawn Entertainment/ShantanuMane - CoverLetter_Respawn.docx
+++ b/Respawn Entertainment/ShantanuMane - CoverLetter_Respawn.docx
@@ -242,12 +242,12 @@
     </w:p>
     <w:p>
       <w:pPr>
-        <w:spacing w:after="60"/>
-      </w:pPr>
-    </w:p>
-    <w:p>
-      <w:pPr>
-        <w:spacing w:after="60"/>
+        <w:spacing w:after="0"/>
+      </w:pPr>
+    </w:p>
+    <w:p>
+      <w:pPr>
+        <w:spacing w:after="0"/>
       </w:pPr>
     </w:p>
     <w:p>
@@ -255,16 +255,13 @@
         <w:spacing w:after="120"/>
       </w:pPr>
       <w:r>
-        <w:t>Dec 2</w:t>
-      </w:r>
-      <w:r>
-        <w:t>5</w:t>
-      </w:r>
-      <w:r>
-        <w:t xml:space="preserve"> 2018</w:t>
-      </w:r>
-    </w:p>
-    <w:p>
+        <w:t>Jan 4 2019</w:t>
+      </w:r>
+    </w:p>
+    <w:p>
+      <w:pPr>
+        <w:spacing w:after="360"/>
+      </w:pPr>
       <w:r>
         <w:t>Respawn Entertainment</w:t>
       </w:r>
@@ -279,33 +276,33 @@
     </w:p>
     <w:p>
       <w:pPr>
+        <w:spacing w:after="120"/>
+        <w:rPr>
+          <w:b/>
+        </w:rPr>
+      </w:pPr>
+      <w:r>
+        <w:rPr>
+          <w:b/>
+        </w:rPr>
+        <w:t xml:space="preserve">Dear </w:t>
+      </w:r>
+      <w:r>
+        <w:rPr>
+          <w:b/>
+        </w:rPr>
+        <w:t>Respawn</w:t>
+      </w:r>
+      <w:r>
+        <w:rPr>
+          <w:b/>
+        </w:rPr>
+        <w:t>,</w:t>
+      </w:r>
+    </w:p>
+    <w:p>
+      <w:pPr>
         <w:spacing w:after="240"/>
-        <w:rPr>
-          <w:b/>
-        </w:rPr>
-      </w:pPr>
-      <w:r>
-        <w:rPr>
-          <w:b/>
-        </w:rPr>
-        <w:t xml:space="preserve">Dear </w:t>
-      </w:r>
-      <w:r>
-        <w:rPr>
-          <w:b/>
-        </w:rPr>
-        <w:t>Respawn</w:t>
-      </w:r>
-      <w:r>
-        <w:rPr>
-          <w:b/>
-        </w:rPr>
-        <w:t>,</w:t>
-      </w:r>
-    </w:p>
-    <w:p>
-      <w:pPr>
-        <w:spacing w:after="240"/>
       </w:pPr>
       <w:r>
         <w:t>I am</w:t>
@@ -314,7 +311,10 @@
         <w:t xml:space="preserve"> Shantanu Mane, a Game</w:t>
       </w:r>
       <w:r>
-        <w:t>play Programmer</w:t>
+        <w:t xml:space="preserve">play </w:t>
+      </w:r>
+      <w:r>
+        <w:t>Software Engineer</w:t>
       </w:r>
       <w:r>
         <w:t xml:space="preserve"> highly skilled in C++</w:t>
@@ -398,158 +398,131 @@
         <w:t>Software Engineer</w:t>
       </w:r>
       <w:r>
-        <w:t xml:space="preserve"> position at </w:t>
-      </w:r>
-      <w:r>
-        <w:t>Respawn</w:t>
-      </w:r>
-      <w:r>
-        <w:t>!</w:t>
-      </w:r>
-    </w:p>
-    <w:p>
-      <w:pPr>
-        <w:spacing w:after="240"/>
-      </w:pPr>
-      <w:r>
-        <w:t>My C++ skills are at their peak through rigorous practice with the use of pointers and a better understanding of Data Structures from the Collision System and Memory Manager that I created. I love delving into 3D Math and am relearning it in a better way, with a heavy focus on understanding it through geometry and visualizing it, for use specifically in games. The Action games that I have worked on and am currently working on have given me experience in bringing the design, engineering, art and animation in them together, and in collaborating with and learning from the people involved in them, as well as iterating on gameplay systems to get them to their best possible form for the game.</w:t>
-      </w:r>
-    </w:p>
-    <w:p>
-      <w:pPr>
-        <w:spacing w:after="240"/>
-      </w:pPr>
-      <w:r>
-        <w:t xml:space="preserve">Combat, weapons, action and animation are where my passion truly lies. I have </w:t>
-      </w:r>
-      <w:r>
-        <w:t xml:space="preserve">taken </w:t>
-      </w:r>
-      <w:r>
-        <w:t xml:space="preserve">and continue to take time to learn combat design and combat systems. I am also putting time into learning about animation programming and am working towards creating a gameplay animation system related to but not limited to combat. </w:t>
-      </w:r>
-      <w:r>
-        <w:t>The free-flowing movement of Titanfall fulfills the power fantasy of being a nimble</w:t>
-      </w:r>
-      <w:r>
-        <w:t xml:space="preserve"> and</w:t>
-      </w:r>
-      <w:r>
-        <w:t xml:space="preserve"> agile </w:t>
-      </w:r>
-      <w:r>
-        <w:t xml:space="preserve">swashbuckler as the </w:t>
-      </w:r>
-      <w:r>
-        <w:t>Pilot and then the powerful arsenal of weapons you have when using your Titan make you go gung-ho, keep the trigger pulled and lay all your firepower into your enemies.</w:t>
-      </w:r>
-      <w:r>
-        <w:t xml:space="preserve"> I think the game does an excellent job of making difficult feats achievable with deftness. </w:t>
-      </w:r>
-      <w:r>
-        <w:t xml:space="preserve">This puts the player in the power fantasy the game wants them to feel </w:t>
-      </w:r>
-      <w:r>
-        <w:t xml:space="preserve">from the very first moment they wall-run </w:t>
-      </w:r>
-      <w:r>
-        <w:t>and leaves room for creativity past that point</w:t>
-      </w:r>
-      <w:r>
-        <w:t>,</w:t>
-      </w:r>
-      <w:r>
-        <w:t xml:space="preserve"> w</w:t>
-      </w:r>
-      <w:r>
-        <w:t>ith the systems being intuitive and rewarding the player for engaging in them</w:t>
-      </w:r>
-      <w:r>
-        <w:t>.</w:t>
-      </w:r>
-    </w:p>
-    <w:p>
-      <w:pPr>
-        <w:spacing w:after="240"/>
-      </w:pPr>
-      <w:r>
-        <w:t>I love Action Games that bring out a burst of raw excitement and power in the player! I happen to be someone with a lot of enthusiasm and energy</w:t>
-      </w:r>
-      <w:r>
-        <w:t>.</w:t>
-      </w:r>
-      <w:r>
-        <w:t xml:space="preserve"> I’ve played Titanfall 2 and I can say it evoked these feelings in me grace</w:t>
-      </w:r>
-      <w:r>
-        <w:t>fully</w:t>
-      </w:r>
-      <w:r>
-        <w:t xml:space="preserve"> and </w:t>
-      </w:r>
-      <w:r>
-        <w:t>masterfully</w:t>
-      </w:r>
-      <w:r>
-        <w:t xml:space="preserve">. I like parkour and I loved wall-running in the game. It being so fluid and natural to pull-off opened up avenues for me to explore </w:t>
-      </w:r>
-      <w:r>
-        <w:t>all my abilities</w:t>
-      </w:r>
-      <w:r>
-        <w:t xml:space="preserve"> and get creative with </w:t>
-      </w:r>
-      <w:r>
-        <w:t>them</w:t>
-      </w:r>
-      <w:r>
-        <w:t xml:space="preserve">. I’ve had adrenaline-filled </w:t>
-      </w:r>
-      <w:r>
-        <w:t xml:space="preserve">combat </w:t>
-      </w:r>
-      <w:r>
-        <w:t xml:space="preserve">encounters in the game where I was on point, pushing my abilities to their extent, wall-running and shooting enemies then launching off and landing </w:t>
-      </w:r>
-      <w:r>
-        <w:t>to go</w:t>
-      </w:r>
-      <w:r>
-        <w:t xml:space="preserve"> slid</w:t>
-      </w:r>
-      <w:r>
-        <w:t>ing into an enemy to finish them off with a powerful and bone-shattering melee strike!</w:t>
-      </w:r>
-    </w:p>
-    <w:p>
-      <w:pPr>
-        <w:spacing w:after="180"/>
-      </w:pPr>
-      <w:r>
-        <w:t xml:space="preserve">Games with fluid, fast-paced action are what Respawn is the flag-bearer of! </w:t>
-      </w:r>
-      <w:r>
-        <w:t>I like the studio’s focus o</w:t>
-      </w:r>
-      <w:r>
-        <w:t>n pushing the envelope for game</w:t>
-      </w:r>
-      <w:r>
-        <w:t>s</w:t>
-      </w:r>
-      <w:r>
-        <w:t xml:space="preserve"> in new directions and the </w:t>
-      </w:r>
-      <w:r>
-        <w:t>emphasis</w:t>
-      </w:r>
-      <w:r>
-        <w:t xml:space="preserve"> placed on gameplay feel. I admire how you have created such innovative gameplay that is fluid, responsive and achieved a very cool power fantasy with it too! It is the kind of player experience that I would like to be creating myself. And I would absolutely love to be a part of Respawn Entertainment and play my part in creating games that are trailblazers of these creative fan</w:t>
+        <w:t xml:space="preserve"> (Titanfall</w:t>
       </w:r>
       <w:bookmarkStart w:id="0" w:name="_GoBack"/>
       <w:bookmarkEnd w:id="0"/>
       <w:r>
-        <w:t>tasies!</w:t>
+        <w:t>)</w:t>
+      </w:r>
+      <w:r>
+        <w:t xml:space="preserve"> position at </w:t>
+      </w:r>
+      <w:r>
+        <w:t>Respawn</w:t>
+      </w:r>
+      <w:r>
+        <w:t>!</w:t>
+      </w:r>
+    </w:p>
+    <w:p>
+      <w:pPr>
+        <w:spacing w:after="240"/>
+      </w:pPr>
+      <w:r>
+        <w:t>My C++ skills are at their peak through rigorous practice with the use of pointers and a better understanding of Data Structures from the Collision System and Memory Manager that I created. I love delving into 3D Math and am relearning it in a better way, with a heavy focus on understanding it through geometry and visualizing it, for use specifically in games. The Action games that I have worked on and am currently working on have given me experience in bringing the design, engineering, art and animation in them together, and in collaborating with and learning from the people involved in them, as well as iterating on gameplay systems to get them to their best possible form for the game.</w:t>
+      </w:r>
+    </w:p>
+    <w:p>
+      <w:pPr>
+        <w:spacing w:after="240"/>
+      </w:pPr>
+      <w:r>
+        <w:t>I love Action Games that bring out raw excitement and power and have mastery in skill! I happen to be someone with a lot of enthusiasm and energy. I’ve played Titanfall 2 and I can say it evoked these feelings in me gracefully and masterfully. I like parkour and I loved wall-running in the game. It being so fluid and natural to pull-off opened up avenues for me to explore all my abilities and get creative with them. I’ve had adrenaline-filled combat encounters in the game where I was on point, pushing my abilities to their extent, wall-running and shooting enemies then launching off and landing to go sliding into an enemy to finish them off with a powerful and bone-shattering melee strike!</w:t>
+      </w:r>
+    </w:p>
+    <w:p>
+      <w:pPr>
+        <w:spacing w:after="240"/>
+      </w:pPr>
+      <w:r>
+        <w:t xml:space="preserve">Combat, weapons, action and animation are where my passion truly lies. I have </w:t>
+      </w:r>
+      <w:r>
+        <w:t xml:space="preserve">taken </w:t>
+      </w:r>
+      <w:r>
+        <w:t xml:space="preserve">and continue to take time to learn combat design and combat systems. I am also putting time into learning about animation programming and am working towards creating a gameplay animation system related to but not limited to combat. </w:t>
+      </w:r>
+      <w:r>
+        <w:t>I feel t</w:t>
+      </w:r>
+      <w:r>
+        <w:t>he free-flowing movement of Titanfall fulfills the power fantasy of being a nimble</w:t>
+      </w:r>
+      <w:r>
+        <w:t xml:space="preserve"> and</w:t>
+      </w:r>
+      <w:r>
+        <w:t xml:space="preserve"> agile </w:t>
+      </w:r>
+      <w:r>
+        <w:t xml:space="preserve">swashbuckler as the </w:t>
+      </w:r>
+      <w:r>
+        <w:t>Pilot and then the powerful arsenal of weapons you have when using your Titan make</w:t>
+      </w:r>
+      <w:r>
+        <w:t>s</w:t>
+      </w:r>
+      <w:r>
+        <w:t xml:space="preserve"> you go gung-ho, keep the trigger pulled and lay all your firepower into your enemies.</w:t>
+      </w:r>
+      <w:r>
+        <w:t xml:space="preserve"> I think the game does an excellent job of making difficult feats achievable with deftness. </w:t>
+      </w:r>
+      <w:r>
+        <w:t xml:space="preserve">This puts the player in the power fantasy the game wants them to feel </w:t>
+      </w:r>
+      <w:r>
+        <w:t xml:space="preserve">from the very first moment they wall-run </w:t>
+      </w:r>
+      <w:r>
+        <w:t>and leaves room for creativity past that point</w:t>
+      </w:r>
+      <w:r>
+        <w:t>,</w:t>
+      </w:r>
+      <w:r>
+        <w:t xml:space="preserve"> w</w:t>
+      </w:r>
+      <w:r>
+        <w:t>ith the systems being intuitive and rewarding the player for engaging in them</w:t>
+      </w:r>
+      <w:r>
+        <w:t>.</w:t>
+      </w:r>
+    </w:p>
+    <w:p>
+      <w:pPr>
+        <w:spacing w:after="180"/>
+      </w:pPr>
+      <w:r>
+        <w:t xml:space="preserve">Games with fluid, fast-paced action are what Respawn is the flag-bearer of! </w:t>
+      </w:r>
+      <w:r>
+        <w:t>I like the studio’s focus o</w:t>
+      </w:r>
+      <w:r>
+        <w:t>n pushing the envelope for game</w:t>
+      </w:r>
+      <w:r>
+        <w:t>s</w:t>
+      </w:r>
+      <w:r>
+        <w:t xml:space="preserve"> in new directions and the </w:t>
+      </w:r>
+      <w:r>
+        <w:t>emphasis</w:t>
+      </w:r>
+      <w:r>
+        <w:t xml:space="preserve"> placed on gameplay feel. I admire how you have created such innovative gameplay that is fluid</w:t>
+      </w:r>
+      <w:r>
+        <w:t xml:space="preserve"> and</w:t>
+      </w:r>
+      <w:r>
+        <w:t xml:space="preserve"> responsive and achieved a very cool power fantasy with it too! It is the kind of player experience that I would like to be creating myself. And I would absolutely love to be a part of Respawn Entertainment and play my part in creating games that are trailblazers of these creative fantasies!</w:t>
       </w:r>
     </w:p>
     <w:p>

</xml_diff>

<commit_message>
Respawn - Resume chronological, Cover Letter says SW Design Principles
</commit_message>
<xml_diff>
--- a/Respawn Entertainment/ShantanuMane - CoverLetter_Respawn.docx
+++ b/Respawn Entertainment/ShantanuMane - CoverLetter_Respawn.docx
@@ -398,35 +398,32 @@
         <w:t>Software Engineer</w:t>
       </w:r>
       <w:r>
-        <w:t xml:space="preserve"> (Titanfall</w:t>
-      </w:r>
+        <w:t xml:space="preserve"> (Titanfall)</w:t>
+      </w:r>
+      <w:r>
+        <w:t xml:space="preserve"> position at </w:t>
+      </w:r>
+      <w:r>
+        <w:t>Respawn</w:t>
+      </w:r>
+      <w:r>
+        <w:t>!</w:t>
+      </w:r>
+    </w:p>
+    <w:p>
+      <w:pPr>
+        <w:spacing w:after="240"/>
+      </w:pPr>
+      <w:r>
+        <w:t>My C++ skills are at their peak through rigorous practice with the use of pointers and a better understanding of Data Structures and Software Design Principles from the Collision System and Memory Manager that I created. I love delving into 3D Math and am relearning it in a better way, with a heavy focus on visualizing and understanding it through geometry, for use specifically in games. The Action games that I have worked on and am currently working on have given me experience in bringing the design, engineering, art and animation in them together, and in collaborating with and learning from the people involved, as well as iterating on the games’ systems to get them to their best possible form.</w:t>
+      </w:r>
+    </w:p>
+    <w:p>
+      <w:pPr>
+        <w:spacing w:after="240"/>
+      </w:pPr>
       <w:bookmarkStart w:id="0" w:name="_GoBack"/>
       <w:bookmarkEnd w:id="0"/>
-      <w:r>
-        <w:t>)</w:t>
-      </w:r>
-      <w:r>
-        <w:t xml:space="preserve"> position at </w:t>
-      </w:r>
-      <w:r>
-        <w:t>Respawn</w:t>
-      </w:r>
-      <w:r>
-        <w:t>!</w:t>
-      </w:r>
-    </w:p>
-    <w:p>
-      <w:pPr>
-        <w:spacing w:after="240"/>
-      </w:pPr>
-      <w:r>
-        <w:t>My C++ skills are at their peak through rigorous practice with the use of pointers and a better understanding of Data Structures from the Collision System and Memory Manager that I created. I love delving into 3D Math and am relearning it in a better way, with a heavy focus on understanding it through geometry and visualizing it, for use specifically in games. The Action games that I have worked on and am currently working on have given me experience in bringing the design, engineering, art and animation in them together, and in collaborating with and learning from the people involved in them, as well as iterating on gameplay systems to get them to their best possible form for the game.</w:t>
-      </w:r>
-    </w:p>
-    <w:p>
-      <w:pPr>
-        <w:spacing w:after="240"/>
-      </w:pPr>
       <w:r>
         <w:t>I love Action Games that bring out raw excitement and power and have mastery in skill! I happen to be someone with a lot of enthusiasm and energy. I’ve played Titanfall 2 and I can say it evoked these feelings in me gracefully and masterfully. I like parkour and I loved wall-running in the game. It being so fluid and natural to pull-off opened up avenues for me to explore all my abilities and get creative with them. I’ve had adrenaline-filled combat encounters in the game where I was on point, pushing my abilities to their extent, wall-running and shooting enemies then launching off and landing to go sliding into an enemy to finish them off with a powerful and bone-shattering melee strike!</w:t>
       </w:r>

</xml_diff>